<commit_message>
refactored LocalStorageService and other minor changes, removed unused libs
</commit_message>
<xml_diff>
--- a/Additional items/Model podataka i class dijagram.docx
+++ b/Additional items/Model podataka i class dijagram.docx
@@ -86,6 +86,9 @@
       </w:r>
       <w:r>
         <w:t xml:space="preserve"> Prema tome moglo bi se reći da koristimo NoSQL</w:t>
+      </w:r>
+      <w:r>
+        <w:t xml:space="preserve"> tip baze podataka</w:t>
       </w:r>
       <w:r>
         <w:t>. NoSQL je horizontalno skalabilan, nije relacijski oblik baze podataka i ima fleksibilnu shemu podataka.</w:t>
@@ -195,69 +198,24 @@
         <w:jc w:val="both"/>
       </w:pPr>
       <w:r>
-        <w:lastRenderedPageBreak/>
-        <w:t xml:space="preserve">U localStorage postoji jedna tablica </w:t>
-      </w:r>
-      <w:r>
-        <w:rPr>
-          <w:i/>
-        </w:rPr>
-        <w:t>Item table</w:t>
-      </w:r>
-      <w:r>
-        <w:rPr>
-          <w:i/>
-        </w:rPr>
-        <w:t xml:space="preserve"> </w:t>
-      </w:r>
-      <w:r>
-        <w:t xml:space="preserve">koja ima atribute </w:t>
-      </w:r>
-      <w:r>
-        <w:rPr>
-          <w:i/>
-        </w:rPr>
-        <w:t>key</w:t>
-      </w:r>
-      <w:r>
-        <w:t xml:space="preserve"> i </w:t>
-      </w:r>
-      <w:r>
-        <w:rPr>
-          <w:i/>
-        </w:rPr>
-        <w:t>value</w:t>
-      </w:r>
-      <w:r>
-        <w:rPr>
-          <w:i/>
-        </w:rPr>
-        <w:t>.</w:t>
-      </w:r>
-    </w:p>
-    <w:p>
-      <w:pPr>
-        <w:spacing w:line="360" w:lineRule="auto"/>
-        <w:jc w:val="both"/>
-      </w:pPr>
-      <w:r>
         <w:rPr>
           <w:noProof/>
           <w:lang w:eastAsia="hr-HR"/>
         </w:rPr>
+        <w:lastRenderedPageBreak/>
         <w:drawing>
           <wp:anchor distT="0" distB="0" distL="114300" distR="114300" simplePos="0" relativeHeight="251658240" behindDoc="0" locked="0" layoutInCell="1" allowOverlap="1">
             <wp:simplePos x="0" y="0"/>
             <wp:positionH relativeFrom="column">
-              <wp:posOffset>2948305</wp:posOffset>
+              <wp:posOffset>2981960</wp:posOffset>
             </wp:positionH>
             <wp:positionV relativeFrom="paragraph">
-              <wp:posOffset>10160</wp:posOffset>
+              <wp:posOffset>393700</wp:posOffset>
             </wp:positionV>
-            <wp:extent cx="1857375" cy="1743075"/>
-            <wp:effectExtent l="0" t="0" r="9525" b="0"/>
+            <wp:extent cx="1854200" cy="1750695"/>
+            <wp:effectExtent l="0" t="0" r="0" b="0"/>
             <wp:wrapSquare wrapText="left"/>
-            <wp:docPr id="4" name="Picture 3" descr="NoSQL.png"/>
+            <wp:docPr id="15" name="Picture 13" descr="NoSQL.png"/>
             <wp:cNvGraphicFramePr>
               <a:graphicFrameLocks xmlns:a="http://schemas.openxmlformats.org/drawingml/2006/main" noChangeAspect="1"/>
             </wp:cNvGraphicFramePr>
@@ -277,7 +235,7 @@
                   <pic:spPr>
                     <a:xfrm>
                       <a:off x="0" y="0"/>
-                      <a:ext cx="1857375" cy="1743075"/>
+                      <a:ext cx="1854200" cy="1750695"/>
                     </a:xfrm>
                     <a:prstGeom prst="rect">
                       <a:avLst/>
@@ -290,6 +248,51 @@
         </w:drawing>
       </w:r>
       <w:r>
+        <w:t xml:space="preserve">U localStorage postoji jedna tablica </w:t>
+      </w:r>
+      <w:r>
+        <w:rPr>
+          <w:i/>
+        </w:rPr>
+        <w:t>Item table</w:t>
+      </w:r>
+      <w:r>
+        <w:rPr>
+          <w:i/>
+        </w:rPr>
+        <w:t xml:space="preserve"> </w:t>
+      </w:r>
+      <w:r>
+        <w:t xml:space="preserve">koja ima atribute </w:t>
+      </w:r>
+      <w:r>
+        <w:rPr>
+          <w:i/>
+        </w:rPr>
+        <w:t>key</w:t>
+      </w:r>
+      <w:r>
+        <w:t xml:space="preserve"> i </w:t>
+      </w:r>
+      <w:r>
+        <w:rPr>
+          <w:i/>
+        </w:rPr>
+        <w:t>value</w:t>
+      </w:r>
+      <w:r>
+        <w:rPr>
+          <w:i/>
+        </w:rPr>
+        <w:t>.</w:t>
+      </w:r>
+    </w:p>
+    <w:p>
+      <w:pPr>
+        <w:spacing w:line="360" w:lineRule="auto"/>
+        <w:jc w:val="both"/>
+      </w:pPr>
+      <w:r>
         <w:t xml:space="preserve">Schema: </w:t>
       </w:r>
     </w:p>
@@ -299,7 +302,7 @@
         <w:jc w:val="both"/>
       </w:pPr>
       <w:r>
-        <w:t xml:space="preserve"> CREATE TABLE Item t</w:t>
+        <w:t xml:space="preserve"> CREATE TABLE ItemT</w:t>
       </w:r>
       <w:r>
         <w:t xml:space="preserve">able </w:t>
@@ -401,10 +404,34 @@
         <w:rPr>
           <w:i/>
         </w:rPr>
+        <w:t xml:space="preserve"> </w:t>
+      </w:r>
+      <w:r>
+        <w:t xml:space="preserve">tablice </w:t>
+      </w:r>
+      <w:r>
+        <w:rPr>
+          <w:i/>
+        </w:rPr>
+        <w:t>ItemTable</w:t>
+      </w:r>
+      <w:r>
+        <w:rPr>
+          <w:i/>
+        </w:rPr>
         <w:t>.</w:t>
       </w:r>
       <w:r>
-        <w:t xml:space="preserve"> U atributima value pohranjena je kolekcija podataka (u ovom primjeru kontakt podataka) u obliku </w:t>
+        <w:t xml:space="preserve"> U atributima </w:t>
+      </w:r>
+      <w:r>
+        <w:rPr>
+          <w:i/>
+        </w:rPr>
+        <w:t>value</w:t>
+      </w:r>
+      <w:r>
+        <w:t xml:space="preserve"> pohranjena je kolekcija podataka u obliku </w:t>
       </w:r>
       <w:r>
         <w:rPr>
@@ -428,9 +455,9 @@
         </w:rPr>
         <w:drawing>
           <wp:inline distT="0" distB="0" distL="0" distR="0">
-            <wp:extent cx="5760720" cy="2616200"/>
+            <wp:extent cx="5760720" cy="2872105"/>
             <wp:effectExtent l="19050" t="0" r="0" b="0"/>
-            <wp:docPr id="5" name="Picture 4" descr="NoSQL-data.png"/>
+            <wp:docPr id="1" name="Picture 0" descr="NoSQL-data.png"/>
             <wp:cNvGraphicFramePr>
               <a:graphicFrameLocks xmlns:a="http://schemas.openxmlformats.org/drawingml/2006/main" noChangeAspect="1"/>
             </wp:cNvGraphicFramePr>
@@ -450,7 +477,7 @@
                   <pic:spPr>
                     <a:xfrm>
                       <a:off x="0" y="0"/>
-                      <a:ext cx="5760720" cy="2616200"/>
+                      <a:ext cx="5760720" cy="2872105"/>
                     </a:xfrm>
                     <a:prstGeom prst="rect">
                       <a:avLst/>
@@ -486,11 +513,11 @@
         <w:jc w:val="both"/>
       </w:pPr>
       <w:r>
-        <w:t xml:space="preserve">Za razliku od Jave, AngularJs ima malo drugačiju sintaksu, neki svoj stil organizacije i pisanje koda. Kod AngularJs poslovna logika piše se u kontrolerima (eng. Controllers) i u servisima (eng. Services).  U kontrolerima kao što je već spomenuto piše se poslovna logika koja se izvršava iza pogleda (eng View). Kontroleri uglavnom služe da prikažu podatke u određenim pogledima te da izvršavaju neke funkcije kao odgovor na korisnikovu interakciju s korisničkim sučeljem. Zatim poslovna logika može se s vremenom zakomplicirati i povećati  kako projekt raste i kako se dodavaju nove funkcionalnosti, zato postoje servisi. Servisi također služe za pisanje poslovne logike, no oni se koriste kada se neki servis, neka njegova metoda može iskoristiti na više mjesta, u više kontrolera. Također da kontroleri </w:t>
+        <w:t xml:space="preserve">Za razliku od Jave, AngularJs ima malo drugačiju sintaksu, neki svoj stil organizacije i pisanje koda. Kod AngularJs poslovna logika piše se u kontrolerima (eng. Controllers) i u servisima (eng. Services).  U kontrolerima kao što je već spomenuto piše se poslovna logika koja se izvršava iza pogleda (eng View). Kontroleri uglavnom služe da prikažu podatke u određenim pogledima te da izvršavaju neke funkcije kao odgovor na korisnikovu interakciju s korisničkim sučeljem. Zatim poslovna logika može se s vremenom zakomplicirati i povećati  kako projekt raste i kako se dodavaju nove funkcionalnosti, zato postoje servisi. Servisi također služe za pisanje poslovne logike, no oni se koriste kada se neki </w:t>
       </w:r>
       <w:r>
         <w:lastRenderedPageBreak/>
-        <w:t xml:space="preserve">ne bi bili nepregledni i ako vidimo da neki dio koda ponavljamo u više kontrolera tada taj kod izdvajamo i 'selimo' u servis, odnosno kreiramo metodu koja nam vraća taj isti rezultat, zatim tu metodu pozivamo u kontrolerima. AngularJs servisi su singleton i sve njegove metode su factory. </w:t>
+        <w:t xml:space="preserve">servis, neka njegova metoda može iskoristiti na više mjesta, u više kontrolera. Također da kontroleri ne bi bili nepregledni i ako vidimo da neki dio koda ponavljamo u više kontrolera tada taj kod izdvajamo i 'selimo' u servis, odnosno kreiramo metodu koja nam vraća taj isti rezultat, zatim tu metodu pozivamo u kontrolerima. AngularJs servisi su singleton i sve njegove metode su factory. </w:t>
       </w:r>
     </w:p>
     <w:p>
@@ -511,9 +538,9 @@
         </w:rPr>
         <w:drawing>
           <wp:inline distT="0" distB="0" distL="0" distR="0">
-            <wp:extent cx="5760720" cy="5389880"/>
+            <wp:extent cx="5760720" cy="4851400"/>
             <wp:effectExtent l="0" t="0" r="0" b="0"/>
-            <wp:docPr id="3" name="Picture 2" descr="RenFest_class_diagram.png"/>
+            <wp:docPr id="2" name="Picture 1" descr="RenFest_class_diagram.png"/>
             <wp:cNvGraphicFramePr>
               <a:graphicFrameLocks xmlns:a="http://schemas.openxmlformats.org/drawingml/2006/main" noChangeAspect="1"/>
             </wp:cNvGraphicFramePr>
@@ -533,7 +560,7 @@
                   <pic:spPr>
                     <a:xfrm>
                       <a:off x="0" y="0"/>
-                      <a:ext cx="5760720" cy="5389880"/>
+                      <a:ext cx="5760720" cy="4851400"/>
                     </a:xfrm>
                     <a:prstGeom prst="rect">
                       <a:avLst/>
@@ -547,11 +574,14 @@
       </w:r>
     </w:p>
     <w:p/>
-    <w:p>
-      <w:pPr>
-        <w:jc w:val="both"/>
-      </w:pPr>
-      <w:r>
+    <w:p/>
+    <w:p/>
+    <w:p>
+      <w:pPr>
+        <w:jc w:val="both"/>
+      </w:pPr>
+      <w:r>
+        <w:lastRenderedPageBreak/>
         <w:t>U nastavku slijedi opis dijagrama klasa.</w:t>
       </w:r>
     </w:p>
@@ -566,7 +596,6 @@
         <w:rPr>
           <w:b/>
         </w:rPr>
-        <w:lastRenderedPageBreak/>
         <w:t>FirebaseService</w:t>
       </w:r>
     </w:p>
@@ -581,7 +610,13 @@
         <w:t>FirebaseService</w:t>
       </w:r>
       <w:r>
-        <w:t xml:space="preserve"> je servis koji služi dohvaćanje podataka s Firebase clouda. </w:t>
+        <w:t xml:space="preserve"> je servis koji služi </w:t>
+      </w:r>
+      <w:r>
+        <w:t xml:space="preserve">za </w:t>
+      </w:r>
+      <w:r>
+        <w:t xml:space="preserve">dohvaćanje podataka s Firebase clouda. </w:t>
       </w:r>
       <w:r>
         <w:rPr>
@@ -924,17 +959,17 @@
       <w:tblPr>
         <w:tblStyle w:val="TableGrid"/>
         <w:tblW w:w="0" w:type="auto"/>
+        <w:tblLayout w:type="fixed"/>
         <w:tblLook w:val="04A0"/>
       </w:tblPr>
       <w:tblGrid>
-        <w:gridCol w:w="1668"/>
-        <w:gridCol w:w="177"/>
-        <w:gridCol w:w="7443"/>
+        <w:gridCol w:w="1951"/>
+        <w:gridCol w:w="7337"/>
       </w:tblGrid>
       <w:tr>
         <w:tc>
           <w:tcPr>
-            <w:tcW w:w="1668" w:type="dxa"/>
+            <w:tcW w:w="1951" w:type="dxa"/>
             <w:shd w:val="clear" w:color="auto" w:fill="E5B8B7" w:themeFill="accent2" w:themeFillTint="66"/>
           </w:tcPr>
           <w:p>
@@ -954,8 +989,7 @@
         </w:tc>
         <w:tc>
           <w:tcPr>
-            <w:tcW w:w="7620" w:type="dxa"/>
-            <w:gridSpan w:val="2"/>
+            <w:tcW w:w="7337" w:type="dxa"/>
             <w:shd w:val="clear" w:color="auto" w:fill="E5B8B7" w:themeFill="accent2" w:themeFillTint="66"/>
           </w:tcPr>
           <w:p>
@@ -977,7 +1011,7 @@
       <w:tr>
         <w:tc>
           <w:tcPr>
-            <w:tcW w:w="1668" w:type="dxa"/>
+            <w:tcW w:w="1951" w:type="dxa"/>
           </w:tcPr>
           <w:p>
             <w:pPr>
@@ -990,8 +1024,7 @@
         </w:tc>
         <w:tc>
           <w:tcPr>
-            <w:tcW w:w="7620" w:type="dxa"/>
-            <w:gridSpan w:val="2"/>
+            <w:tcW w:w="7337" w:type="dxa"/>
           </w:tcPr>
           <w:p>
             <w:pPr>
@@ -1006,8 +1039,7 @@
       <w:tr>
         <w:tc>
           <w:tcPr>
-            <w:tcW w:w="1845" w:type="dxa"/>
-            <w:gridSpan w:val="2"/>
+            <w:tcW w:w="1951" w:type="dxa"/>
             <w:shd w:val="clear" w:color="auto" w:fill="E5B8B7" w:themeFill="accent2" w:themeFillTint="66"/>
           </w:tcPr>
           <w:p>
@@ -1027,7 +1059,7 @@
         </w:tc>
         <w:tc>
           <w:tcPr>
-            <w:tcW w:w="7443" w:type="dxa"/>
+            <w:tcW w:w="7337" w:type="dxa"/>
             <w:shd w:val="clear" w:color="auto" w:fill="E5B8B7" w:themeFill="accent2" w:themeFillTint="66"/>
           </w:tcPr>
           <w:p>
@@ -1049,8 +1081,7 @@
       <w:tr>
         <w:tc>
           <w:tcPr>
-            <w:tcW w:w="1845" w:type="dxa"/>
-            <w:gridSpan w:val="2"/>
+            <w:tcW w:w="1951" w:type="dxa"/>
           </w:tcPr>
           <w:p>
             <w:pPr>
@@ -1063,7 +1094,7 @@
         </w:tc>
         <w:tc>
           <w:tcPr>
-            <w:tcW w:w="7443" w:type="dxa"/>
+            <w:tcW w:w="7337" w:type="dxa"/>
           </w:tcPr>
           <w:p>
             <w:pPr>
@@ -1078,8 +1109,7 @@
       <w:tr>
         <w:tc>
           <w:tcPr>
-            <w:tcW w:w="1845" w:type="dxa"/>
-            <w:gridSpan w:val="2"/>
+            <w:tcW w:w="1951" w:type="dxa"/>
           </w:tcPr>
           <w:p>
             <w:pPr>
@@ -1092,7 +1122,7 @@
         </w:tc>
         <w:tc>
           <w:tcPr>
-            <w:tcW w:w="7443" w:type="dxa"/>
+            <w:tcW w:w="7337" w:type="dxa"/>
           </w:tcPr>
           <w:p>
             <w:pPr>
@@ -1148,26 +1178,6 @@
     <w:p>
       <w:pPr>
         <w:jc w:val="both"/>
-      </w:pPr>
-    </w:p>
-    <w:p>
-      <w:pPr>
-        <w:jc w:val="both"/>
-      </w:pPr>
-    </w:p>
-    <w:p>
-      <w:pPr>
-        <w:jc w:val="both"/>
-      </w:pPr>
-    </w:p>
-    <w:p>
-      <w:pPr>
-        <w:jc w:val="both"/>
-      </w:pPr>
-    </w:p>
-    <w:p>
-      <w:pPr>
-        <w:jc w:val="both"/>
         <w:rPr>
           <w:b/>
         </w:rPr>
@@ -1187,7 +1197,16 @@
         <w:t>LocalStorageService je servis za lokalnu pohranu podataka koristeći localStorage.</w:t>
       </w:r>
       <w:r>
-        <w:t xml:space="preserve"> LocalStorage omogućuje NoSQL pohranu podataka u obliku 'key:value'.</w:t>
+        <w:t xml:space="preserve"> LocalStorage omogućuje pohranu podataka u obliku </w:t>
+      </w:r>
+      <w:r>
+        <w:rPr>
+          <w:i/>
+        </w:rPr>
+        <w:t>key:value</w:t>
+      </w:r>
+      <w:r>
+        <w:t>.</w:t>
       </w:r>
     </w:p>
     <w:tbl>
@@ -1197,13 +1216,13 @@
         <w:tblLook w:val="04A0"/>
       </w:tblPr>
       <w:tblGrid>
-        <w:gridCol w:w="2195"/>
-        <w:gridCol w:w="7093"/>
+        <w:gridCol w:w="2243"/>
+        <w:gridCol w:w="7045"/>
       </w:tblGrid>
       <w:tr>
         <w:tc>
           <w:tcPr>
-            <w:tcW w:w="1668" w:type="dxa"/>
+            <w:tcW w:w="2243" w:type="dxa"/>
             <w:shd w:val="clear" w:color="auto" w:fill="E5B8B7" w:themeFill="accent2" w:themeFillTint="66"/>
           </w:tcPr>
           <w:p>
@@ -1223,7 +1242,7 @@
         </w:tc>
         <w:tc>
           <w:tcPr>
-            <w:tcW w:w="7620" w:type="dxa"/>
+            <w:tcW w:w="7045" w:type="dxa"/>
             <w:shd w:val="clear" w:color="auto" w:fill="E5B8B7" w:themeFill="accent2" w:themeFillTint="66"/>
           </w:tcPr>
           <w:p>
@@ -1245,7 +1264,7 @@
       <w:tr>
         <w:tc>
           <w:tcPr>
-            <w:tcW w:w="1668" w:type="dxa"/>
+            <w:tcW w:w="2243" w:type="dxa"/>
           </w:tcPr>
           <w:p>
             <w:pPr>
@@ -1267,7 +1286,7 @@
         </w:tc>
         <w:tc>
           <w:tcPr>
-            <w:tcW w:w="7620" w:type="dxa"/>
+            <w:tcW w:w="7045" w:type="dxa"/>
           </w:tcPr>
           <w:p>
             <w:pPr>
@@ -1297,7 +1316,7 @@
       <w:tr>
         <w:tc>
           <w:tcPr>
-            <w:tcW w:w="1668" w:type="dxa"/>
+            <w:tcW w:w="2243" w:type="dxa"/>
           </w:tcPr>
           <w:p>
             <w:pPr>
@@ -1313,7 +1332,7 @@
         </w:tc>
         <w:tc>
           <w:tcPr>
-            <w:tcW w:w="7620" w:type="dxa"/>
+            <w:tcW w:w="7045" w:type="dxa"/>
           </w:tcPr>
           <w:p>
             <w:pPr>
@@ -1343,27 +1362,36 @@
       <w:tr>
         <w:tc>
           <w:tcPr>
-            <w:tcW w:w="1668" w:type="dxa"/>
-          </w:tcPr>
-          <w:p>
-            <w:pPr>
-              <w:jc w:val="both"/>
-            </w:pPr>
-            <w:r>
-              <w:t>setContacts(value)</w:t>
-            </w:r>
-          </w:p>
-        </w:tc>
-        <w:tc>
-          <w:tcPr>
-            <w:tcW w:w="7620" w:type="dxa"/>
-          </w:tcPr>
-          <w:p>
-            <w:pPr>
-              <w:jc w:val="both"/>
-            </w:pPr>
-            <w:r>
-              <w:t xml:space="preserve">Metoda za pohranjivanje podataka o 'kontaktima' u </w:t>
+            <w:tcW w:w="2243" w:type="dxa"/>
+          </w:tcPr>
+          <w:p>
+            <w:pPr>
+              <w:jc w:val="both"/>
+            </w:pPr>
+            <w:r>
+              <w:t>getSpecificData(name</w:t>
+            </w:r>
+            <w:r>
+              <w:t>)</w:t>
+            </w:r>
+          </w:p>
+        </w:tc>
+        <w:tc>
+          <w:tcPr>
+            <w:tcW w:w="7045" w:type="dxa"/>
+          </w:tcPr>
+          <w:p>
+            <w:pPr>
+              <w:jc w:val="both"/>
+            </w:pPr>
+            <w:r>
+              <w:t xml:space="preserve">Metoda za </w:t>
+            </w:r>
+            <w:r>
+              <w:t>dohvaćanje točno određenih podataka iz</w:t>
+            </w:r>
+            <w:r>
+              <w:t xml:space="preserve"> </w:t>
             </w:r>
             <w:r>
               <w:rPr>
@@ -1372,35 +1400,47 @@
               <w:t>localStorage</w:t>
             </w:r>
             <w:r>
-              <w:t>, ulazni parametar su podaci o kontaktima.</w:t>
-            </w:r>
-          </w:p>
-        </w:tc>
-      </w:tr>
-      <w:tr>
-        <w:tc>
-          <w:tcPr>
-            <w:tcW w:w="1668" w:type="dxa"/>
-          </w:tcPr>
-          <w:p>
-            <w:pPr>
-              <w:jc w:val="both"/>
-            </w:pPr>
-            <w:r>
-              <w:t>getContacts()</w:t>
-            </w:r>
-          </w:p>
-        </w:tc>
-        <w:tc>
-          <w:tcPr>
-            <w:tcW w:w="7620" w:type="dxa"/>
-          </w:tcPr>
-          <w:p>
-            <w:pPr>
-              <w:jc w:val="both"/>
-            </w:pPr>
-            <w:r>
-              <w:t xml:space="preserve">Metoda za dohvaćanje podataka o 'kontaktima' iz </w:t>
+              <w:t xml:space="preserve">, ulazni </w:t>
+            </w:r>
+            <w:r>
+              <w:t>parametar ja naziv ključa čije vrijednosti želimo dohvatiti</w:t>
+            </w:r>
+            <w:r>
+              <w:t>.</w:t>
+            </w:r>
+          </w:p>
+        </w:tc>
+      </w:tr>
+      <w:tr>
+        <w:tc>
+          <w:tcPr>
+            <w:tcW w:w="2243" w:type="dxa"/>
+          </w:tcPr>
+          <w:p>
+            <w:pPr>
+              <w:jc w:val="both"/>
+            </w:pPr>
+            <w:r>
+              <w:t>setLanguage(value)</w:t>
+            </w:r>
+          </w:p>
+        </w:tc>
+        <w:tc>
+          <w:tcPr>
+            <w:tcW w:w="7045" w:type="dxa"/>
+          </w:tcPr>
+          <w:p>
+            <w:pPr>
+              <w:jc w:val="both"/>
+            </w:pPr>
+            <w:r>
+              <w:t xml:space="preserve">Metoda za pohranjivanje podataka o </w:t>
+            </w:r>
+            <w:r>
+              <w:t xml:space="preserve">odabranom </w:t>
+            </w:r>
+            <w:r>
+              <w:t xml:space="preserve">jeziku na mobitelu u </w:t>
             </w:r>
             <w:r>
               <w:rPr>
@@ -1409,246 +1449,54 @@
               <w:t>localStorage</w:t>
             </w:r>
             <w:r>
+              <w:t>, ulazni parametar su podaci o jeziku korištenja.</w:t>
+            </w:r>
+          </w:p>
+        </w:tc>
+      </w:tr>
+      <w:tr>
+        <w:tc>
+          <w:tcPr>
+            <w:tcW w:w="2243" w:type="dxa"/>
+          </w:tcPr>
+          <w:p>
+            <w:pPr>
+              <w:jc w:val="both"/>
+            </w:pPr>
+            <w:r>
+              <w:t>getLanguage()</w:t>
+            </w:r>
+          </w:p>
+        </w:tc>
+        <w:tc>
+          <w:tcPr>
+            <w:tcW w:w="7045" w:type="dxa"/>
+          </w:tcPr>
+          <w:p>
+            <w:pPr>
+              <w:jc w:val="both"/>
+            </w:pPr>
+            <w:r>
+              <w:t xml:space="preserve">Metoda za dohvaćanje podataka o </w:t>
+            </w:r>
+            <w:r>
+              <w:t xml:space="preserve">odabranom </w:t>
+            </w:r>
+            <w:r>
+              <w:t xml:space="preserve">jeziku na mobitelu iz </w:t>
+            </w:r>
+            <w:r>
+              <w:rPr>
+                <w:i/>
+              </w:rPr>
+              <w:t>localStorage</w:t>
+            </w:r>
+            <w:r>
               <w:t>.</w:t>
             </w:r>
           </w:p>
         </w:tc>
       </w:tr>
-      <w:tr>
-        <w:tc>
-          <w:tcPr>
-            <w:tcW w:w="1668" w:type="dxa"/>
-          </w:tcPr>
-          <w:p>
-            <w:pPr>
-              <w:jc w:val="both"/>
-            </w:pPr>
-            <w:r>
-              <w:t>setRenaissance(value)</w:t>
-            </w:r>
-          </w:p>
-        </w:tc>
-        <w:tc>
-          <w:tcPr>
-            <w:tcW w:w="7620" w:type="dxa"/>
-          </w:tcPr>
-          <w:p>
-            <w:pPr>
-              <w:jc w:val="both"/>
-            </w:pPr>
-            <w:r>
-              <w:t xml:space="preserve">Metoda za pohranjivanje podataka o 'renesansi' u </w:t>
-            </w:r>
-            <w:r>
-              <w:rPr>
-                <w:i/>
-              </w:rPr>
-              <w:t>localStorage</w:t>
-            </w:r>
-            <w:r>
-              <w:t>, ulazni parametar su podaci o renesansi.</w:t>
-            </w:r>
-          </w:p>
-        </w:tc>
-      </w:tr>
-      <w:tr>
-        <w:tc>
-          <w:tcPr>
-            <w:tcW w:w="1668" w:type="dxa"/>
-          </w:tcPr>
-          <w:p>
-            <w:pPr>
-              <w:jc w:val="both"/>
-            </w:pPr>
-            <w:r>
-              <w:lastRenderedPageBreak/>
-              <w:t>getRenaissance()</w:t>
-            </w:r>
-          </w:p>
-        </w:tc>
-        <w:tc>
-          <w:tcPr>
-            <w:tcW w:w="7620" w:type="dxa"/>
-          </w:tcPr>
-          <w:p>
-            <w:pPr>
-              <w:jc w:val="both"/>
-            </w:pPr>
-            <w:r>
-              <w:t xml:space="preserve">Metoda za dohvaćanje podataka o 'renesansi' iz </w:t>
-            </w:r>
-            <w:r>
-              <w:rPr>
-                <w:i/>
-              </w:rPr>
-              <w:t>localStorage</w:t>
-            </w:r>
-            <w:r>
-              <w:t>.</w:t>
-            </w:r>
-          </w:p>
-        </w:tc>
-      </w:tr>
-      <w:tr>
-        <w:tc>
-          <w:tcPr>
-            <w:tcW w:w="1668" w:type="dxa"/>
-          </w:tcPr>
-          <w:p>
-            <w:pPr>
-              <w:jc w:val="both"/>
-            </w:pPr>
-            <w:r>
-              <w:t>setEvents(value)</w:t>
-            </w:r>
-          </w:p>
-        </w:tc>
-        <w:tc>
-          <w:tcPr>
-            <w:tcW w:w="7620" w:type="dxa"/>
-          </w:tcPr>
-          <w:p>
-            <w:pPr>
-              <w:jc w:val="both"/>
-            </w:pPr>
-            <w:r>
-              <w:t xml:space="preserve">Metoda za pohranjivanje podataka o </w:t>
-            </w:r>
-            <w:r>
-              <w:t>rasporedu programa</w:t>
-            </w:r>
-            <w:r>
-              <w:t xml:space="preserve"> u </w:t>
-            </w:r>
-            <w:r>
-              <w:rPr>
-                <w:i/>
-              </w:rPr>
-              <w:t>localStorage</w:t>
-            </w:r>
-            <w:r>
-              <w:t>, ulazni parametar su podaci o rasporedu programa.</w:t>
-            </w:r>
-          </w:p>
-        </w:tc>
-      </w:tr>
-      <w:tr>
-        <w:tc>
-          <w:tcPr>
-            <w:tcW w:w="1668" w:type="dxa"/>
-          </w:tcPr>
-          <w:p>
-            <w:pPr>
-              <w:jc w:val="both"/>
-            </w:pPr>
-            <w:r>
-              <w:t>getEvents()</w:t>
-            </w:r>
-          </w:p>
-        </w:tc>
-        <w:tc>
-          <w:tcPr>
-            <w:tcW w:w="7620" w:type="dxa"/>
-          </w:tcPr>
-          <w:p>
-            <w:pPr>
-              <w:jc w:val="both"/>
-            </w:pPr>
-            <w:r>
-              <w:t>Metoda za dohvaćanje podataka o '</w:t>
-            </w:r>
-            <w:r>
-              <w:t>rasporedu programa</w:t>
-            </w:r>
-            <w:r>
-              <w:t xml:space="preserve">' iz </w:t>
-            </w:r>
-            <w:r>
-              <w:rPr>
-                <w:i/>
-              </w:rPr>
-              <w:t>localStorage</w:t>
-            </w:r>
-            <w:r>
-              <w:t>.</w:t>
-            </w:r>
-          </w:p>
-        </w:tc>
-      </w:tr>
-      <w:tr>
-        <w:tc>
-          <w:tcPr>
-            <w:tcW w:w="1668" w:type="dxa"/>
-          </w:tcPr>
-          <w:p>
-            <w:pPr>
-              <w:jc w:val="both"/>
-            </w:pPr>
-            <w:r>
-              <w:t>setLanguage(value)</w:t>
-            </w:r>
-          </w:p>
-        </w:tc>
-        <w:tc>
-          <w:tcPr>
-            <w:tcW w:w="7620" w:type="dxa"/>
-          </w:tcPr>
-          <w:p>
-            <w:pPr>
-              <w:jc w:val="both"/>
-            </w:pPr>
-            <w:r>
-              <w:t xml:space="preserve">Metoda za pohranjivanje podataka o jeziku na mobitelu u </w:t>
-            </w:r>
-            <w:r>
-              <w:rPr>
-                <w:i/>
-              </w:rPr>
-              <w:t>localStorage</w:t>
-            </w:r>
-            <w:r>
-              <w:t>, ulazni parametar su podaci o jeziku korištenja.</w:t>
-            </w:r>
-          </w:p>
-        </w:tc>
-      </w:tr>
-      <w:tr>
-        <w:tc>
-          <w:tcPr>
-            <w:tcW w:w="1668" w:type="dxa"/>
-          </w:tcPr>
-          <w:p>
-            <w:pPr>
-              <w:jc w:val="both"/>
-            </w:pPr>
-            <w:r>
-              <w:t>getLanguage()</w:t>
-            </w:r>
-          </w:p>
-        </w:tc>
-        <w:tc>
-          <w:tcPr>
-            <w:tcW w:w="7620" w:type="dxa"/>
-          </w:tcPr>
-          <w:p>
-            <w:pPr>
-              <w:jc w:val="both"/>
-            </w:pPr>
-            <w:r>
-              <w:t xml:space="preserve">Metoda za dohvaćanje podataka o jeziku na mobitelu iz </w:t>
-            </w:r>
-            <w:r>
-              <w:rPr>
-                <w:i/>
-              </w:rPr>
-              <w:t>localStorage</w:t>
-            </w:r>
-            <w:r>
-              <w:t>.</w:t>
-            </w:r>
-          </w:p>
-        </w:tc>
-      </w:tr>
     </w:tbl>
     <w:p>
       <w:pPr>
@@ -1665,10 +1513,34 @@
           <w:b/>
         </w:rPr>
       </w:pPr>
-      <w:r>
+    </w:p>
+    <w:p>
+      <w:pPr>
+        <w:jc w:val="both"/>
         <w:rPr>
           <w:b/>
         </w:rPr>
+      </w:pPr>
+    </w:p>
+    <w:p>
+      <w:pPr>
+        <w:jc w:val="both"/>
+        <w:rPr>
+          <w:b/>
+        </w:rPr>
+      </w:pPr>
+    </w:p>
+    <w:p>
+      <w:pPr>
+        <w:jc w:val="both"/>
+        <w:rPr>
+          <w:b/>
+        </w:rPr>
+      </w:pPr>
+      <w:r>
+        <w:rPr>
+          <w:b/>
+        </w:rPr>
         <w:t>DataService</w:t>
       </w:r>
     </w:p>
@@ -1677,10 +1549,19 @@
         <w:jc w:val="both"/>
       </w:pPr>
       <w:r>
-        <w:t>DataService je servis za manipulaciju podacima. Ovaj servis je nastao iz razloga jer se u nekim kontrolerima  ponavljao isti kod. (</w:t>
-      </w:r>
-      <w:r>
-        <w:t>prolazako po podacima kroz for each petlju</w:t>
+        <w:t>DataService je servis za manipulaciju</w:t>
+      </w:r>
+      <w:r>
+        <w:t>/organizaciju podataka</w:t>
+      </w:r>
+      <w:r>
+        <w:t>. Ovaj servis je nastao iz razloga jer se u nekim kontrolerima  ponavljao isti kod. (</w:t>
+      </w:r>
+      <w:r>
+        <w:t>prolazak</w:t>
+      </w:r>
+      <w:r>
+        <w:t xml:space="preserve"> po podacima kroz for each petlju</w:t>
       </w:r>
       <w:r>
         <w:t>, push u polje i slično.)</w:t>
@@ -1962,18 +1843,20 @@
         <w:t xml:space="preserve">bootstrap' procesa, odnosno u pozadini i brinu se </w:t>
       </w:r>
       <w:r>
-        <w:t>da sve funkcionira.</w:t>
-      </w:r>
-    </w:p>
-    <w:p>
-      <w:pPr>
-        <w:jc w:val="both"/>
-      </w:pPr>
-    </w:p>
-    <w:p>
-      <w:pPr>
-        <w:jc w:val="both"/>
-      </w:pPr>
+        <w:t xml:space="preserve">da </w:t>
+      </w:r>
+      <w:r>
+        <w:t>'</w:t>
+      </w:r>
+      <w:r>
+        <w:t>sve</w:t>
+      </w:r>
+      <w:r>
+        <w:t>'</w:t>
+      </w:r>
+      <w:r>
+        <w:t xml:space="preserve"> funkcionira.</w:t>
+      </w:r>
     </w:p>
     <w:tbl>
       <w:tblPr>
@@ -2151,11 +2034,7 @@
               <w:t>LocalStorageService</w:t>
             </w:r>
             <w:r>
-              <w:t xml:space="preserve">: getData(), getLanguage(), setData(val), setContacts(val), </w:t>
-            </w:r>
-            <w:r>
-              <w:lastRenderedPageBreak/>
-              <w:t>setRennaisance(val), setEvents(val)</w:t>
+              <w:t>: getData(), getLanguage(), setData(val), setContacts(val), setRennaisance(val), setEvents(val)</w:t>
             </w:r>
           </w:p>
           <w:p>
@@ -2213,7 +2092,6 @@
               <w:jc w:val="both"/>
             </w:pPr>
             <w:r>
-              <w:lastRenderedPageBreak/>
               <w:t>config()</w:t>
             </w:r>
           </w:p>
@@ -2244,6 +2122,11 @@
         </w:tc>
       </w:tr>
     </w:tbl>
+    <w:p>
+      <w:pPr>
+        <w:jc w:val="both"/>
+      </w:pPr>
+    </w:p>
     <w:p>
       <w:pPr>
         <w:jc w:val="both"/>
@@ -2373,7 +2256,31 @@
               <w:rPr>
                 <w:i/>
               </w:rPr>
-              <w:t>getContacts()</w:t>
+              <w:t>get</w:t>
+            </w:r>
+            <w:r>
+              <w:rPr>
+                <w:i/>
+              </w:rPr>
+              <w:t>SpecificData</w:t>
+            </w:r>
+            <w:r>
+              <w:rPr>
+                <w:i/>
+              </w:rPr>
+              <w:t>(</w:t>
+            </w:r>
+            <w:r>
+              <w:rPr>
+                <w:i/>
+              </w:rPr>
+              <w:t>'contacts'</w:t>
+            </w:r>
+            <w:r>
+              <w:rPr>
+                <w:i/>
+              </w:rPr>
+              <w:t>)</w:t>
             </w:r>
             <w:r>
               <w:t xml:space="preserve"> iz </w:t>
@@ -2696,7 +2603,34 @@
               <w:rPr>
                 <w:i/>
               </w:rPr>
-              <w:t>getRenaissance()</w:t>
+              <w:t>get</w:t>
+            </w:r>
+            <w:r>
+              <w:rPr>
+                <w:i/>
+              </w:rPr>
+              <w:t>SpecificData</w:t>
+            </w:r>
+            <w:r>
+              <w:rPr>
+                <w:i/>
+              </w:rPr>
+              <w:t>(</w:t>
+            </w:r>
+            <w:r>
+              <w:rPr>
+                <w:i/>
+              </w:rPr>
+              <w:t>'renaissance'</w:t>
+            </w:r>
+            <w:r>
+              <w:rPr>
+                <w:i/>
+              </w:rPr>
+              <w:t>)</w:t>
+            </w:r>
+            <w:r>
+              <w:t xml:space="preserve"> </w:t>
             </w:r>
             <w:r>
               <w:t xml:space="preserve"> iz </w:t>
@@ -3015,7 +2949,6 @@
               <w:jc w:val="both"/>
             </w:pPr>
             <w:r>
-              <w:lastRenderedPageBreak/>
               <w:t>eventsData</w:t>
             </w:r>
           </w:p>
@@ -3035,7 +2968,34 @@
               <w:rPr>
                 <w:i/>
               </w:rPr>
-              <w:t>getEvents()</w:t>
+              <w:t>get</w:t>
+            </w:r>
+            <w:r>
+              <w:rPr>
+                <w:i/>
+              </w:rPr>
+              <w:t>SpecificData</w:t>
+            </w:r>
+            <w:r>
+              <w:rPr>
+                <w:i/>
+              </w:rPr>
+              <w:t>(</w:t>
+            </w:r>
+            <w:r>
+              <w:rPr>
+                <w:i/>
+              </w:rPr>
+              <w:t>'events'</w:t>
+            </w:r>
+            <w:r>
+              <w:rPr>
+                <w:i/>
+              </w:rPr>
+              <w:t>)</w:t>
+            </w:r>
+            <w:r>
+              <w:t xml:space="preserve"> </w:t>
             </w:r>
             <w:r>
               <w:t xml:space="preserve"> iz </w:t>
@@ -3244,6 +3204,7 @@
               <w:jc w:val="both"/>
             </w:pPr>
             <w:r>
+              <w:lastRenderedPageBreak/>
               <w:t>Init()</w:t>
             </w:r>
           </w:p>
@@ -3257,10 +3218,22 @@
               <w:jc w:val="both"/>
             </w:pPr>
             <w:r>
-              <w:t xml:space="preserve">Metoda koja preuzima podatke o </w:t>
-            </w:r>
-            <w:r>
-              <w:t>rasporedu programa</w:t>
+              <w:t xml:space="preserve">Metoda koja preuzima podatke o rasporedu programa iz </w:t>
+            </w:r>
+            <w:r>
+              <w:rPr>
+                <w:i/>
+              </w:rPr>
+              <w:t>localStorage</w:t>
+            </w:r>
+            <w:r>
+              <w:t xml:space="preserve">, prosljeđuje ih metodi za organizaciju podataka </w:t>
+            </w:r>
+            <w:r>
+              <w:rPr>
+                <w:i/>
+              </w:rPr>
+              <w:t>getEventsData(eventsData, $stateParams.day)</w:t>
             </w:r>
             <w:r>
               <w:t xml:space="preserve"> iz </w:t>
@@ -3269,27 +3242,6 @@
               <w:rPr>
                 <w:i/>
               </w:rPr>
-              <w:t>localStorage</w:t>
-            </w:r>
-            <w:r>
-              <w:t xml:space="preserve">, prosljeđuje ih metodi za organizaciju podataka </w:t>
-            </w:r>
-            <w:r>
-              <w:rPr>
-                <w:i/>
-              </w:rPr>
-              <w:t>getEventsData(eventsData, $stateParams.day)</w:t>
-            </w:r>
-            <w:r>
-              <w:t xml:space="preserve"> </w:t>
-            </w:r>
-            <w:r>
-              <w:t xml:space="preserve">iz </w:t>
-            </w:r>
-            <w:r>
-              <w:rPr>
-                <w:i/>
-              </w:rPr>
               <w:t>DataService</w:t>
             </w:r>
             <w:r>
@@ -3302,10 +3254,7 @@
               <w:t>$scope.</w:t>
             </w:r>
             <w:r>
-              <w:t xml:space="preserve"> events </w:t>
-            </w:r>
-            <w:r>
-              <w:t xml:space="preserve">kako bi se podaci mogli prikazati korisniku u </w:t>
+              <w:t xml:space="preserve">events kako bi se podaci mogli prikazati korisniku u </w:t>
             </w:r>
             <w:r>
               <w:rPr>
@@ -3314,10 +3263,7 @@
               <w:t>pogledu</w:t>
             </w:r>
             <w:r>
-              <w:t xml:space="preserve"> (View)</w:t>
-            </w:r>
-            <w:r>
-              <w:t>.</w:t>
+              <w:t xml:space="preserve"> (View).</w:t>
             </w:r>
           </w:p>
         </w:tc>
@@ -3801,10 +3747,7 @@
               <w:jc w:val="both"/>
             </w:pPr>
             <w:r>
-              <w:t xml:space="preserve">Metoda koja preuzima </w:t>
-            </w:r>
-            <w:r>
-              <w:t xml:space="preserve">nasljeđene podatke iz </w:t>
+              <w:t xml:space="preserve">Metoda koja preuzima nasljeđene podatke iz </w:t>
             </w:r>
             <w:r>
               <w:rPr>
@@ -3813,13 +3756,7 @@
               <w:t>EventsCtrl</w:t>
             </w:r>
             <w:r>
-              <w:t xml:space="preserve"> kontrolera</w:t>
-            </w:r>
-            <w:r>
-              <w:t>, prosljeđuje</w:t>
-            </w:r>
-            <w:r>
-              <w:t xml:space="preserve"> varijablu </w:t>
+              <w:t xml:space="preserve"> kontrolera, prosljeđuje varijablu </w:t>
             </w:r>
             <w:r>
               <w:rPr>
@@ -3828,46 +3765,266 @@
               <w:t>details</w:t>
             </w:r>
             <w:r>
+              <w:t xml:space="preserve"> metodi za organizaciju podataka </w:t>
+            </w:r>
+            <w:r>
+              <w:rPr>
+                <w:i/>
+              </w:rPr>
+              <w:t>getEventsDetailsData(details)</w:t>
+            </w:r>
+            <w:r>
+              <w:t xml:space="preserve"> iz </w:t>
+            </w:r>
+            <w:r>
+              <w:rPr>
+                <w:i/>
+              </w:rPr>
+              <w:t>DataService</w:t>
+            </w:r>
+            <w:r>
+              <w:t xml:space="preserve"> servisa, te rezultat pohranjuje u </w:t>
+            </w:r>
+            <w:r>
+              <w:rPr>
+                <w:i/>
+              </w:rPr>
+              <w:t>$scope.</w:t>
+            </w:r>
+            <w:r>
+              <w:t xml:space="preserve"> detail kako bi se podaci mogli prikazati korisniku u </w:t>
+            </w:r>
+            <w:r>
+              <w:rPr>
+                <w:i/>
+              </w:rPr>
+              <w:t>pogledu</w:t>
+            </w:r>
+            <w:r>
+              <w:t xml:space="preserve"> (View).</w:t>
+            </w:r>
+          </w:p>
+        </w:tc>
+      </w:tr>
+    </w:tbl>
+    <w:p>
+      <w:pPr>
+        <w:jc w:val="both"/>
+      </w:pPr>
+    </w:p>
+    <w:p>
+      <w:pPr>
+        <w:jc w:val="both"/>
+        <w:rPr>
+          <w:b/>
+        </w:rPr>
+      </w:pPr>
+      <w:r>
+        <w:rPr>
+          <w:b/>
+        </w:rPr>
+        <w:t>HomeCtrl</w:t>
+      </w:r>
+    </w:p>
+    <w:p>
+      <w:pPr>
+        <w:jc w:val="both"/>
+      </w:pPr>
+      <w:r>
+        <w:t>HomeCtrl kontroler prenosi informaciju o</w:t>
+      </w:r>
+      <w:r>
+        <w:t xml:space="preserve"> odabranom</w:t>
+      </w:r>
+      <w:r>
+        <w:t xml:space="preserve"> jeziku smartphonea</w:t>
+      </w:r>
+      <w:r>
+        <w:t xml:space="preserve"> u pogled</w:t>
+      </w:r>
+      <w:r>
+        <w:t xml:space="preserve"> (View) zbog korisničkog sučelja . </w:t>
+      </w:r>
+    </w:p>
+    <w:tbl>
+      <w:tblPr>
+        <w:tblStyle w:val="TableGrid"/>
+        <w:tblW w:w="0" w:type="auto"/>
+        <w:tblLook w:val="04A0"/>
+      </w:tblPr>
+      <w:tblGrid>
+        <w:gridCol w:w="1957"/>
+        <w:gridCol w:w="7331"/>
+      </w:tblGrid>
+      <w:tr>
+        <w:tc>
+          <w:tcPr>
+            <w:tcW w:w="1957" w:type="dxa"/>
+            <w:shd w:val="clear" w:color="auto" w:fill="E5B8B7" w:themeFill="accent2" w:themeFillTint="66"/>
+          </w:tcPr>
+          <w:p>
+            <w:pPr>
+              <w:jc w:val="both"/>
+              <w:rPr>
+                <w:b/>
+              </w:rPr>
+            </w:pPr>
+            <w:r>
+              <w:rPr>
+                <w:b/>
+              </w:rPr>
+              <w:t>Varijable</w:t>
+            </w:r>
+          </w:p>
+        </w:tc>
+        <w:tc>
+          <w:tcPr>
+            <w:tcW w:w="7331" w:type="dxa"/>
+            <w:shd w:val="clear" w:color="auto" w:fill="E5B8B7" w:themeFill="accent2" w:themeFillTint="66"/>
+          </w:tcPr>
+          <w:p>
+            <w:pPr>
+              <w:jc w:val="both"/>
+              <w:rPr>
+                <w:b/>
+              </w:rPr>
+            </w:pPr>
+            <w:r>
+              <w:rPr>
+                <w:b/>
+              </w:rPr>
+              <w:t>Opis</w:t>
+            </w:r>
+          </w:p>
+        </w:tc>
+      </w:tr>
+      <w:tr>
+        <w:trPr>
+          <w:trHeight w:val="501"/>
+        </w:trPr>
+        <w:tc>
+          <w:tcPr>
+            <w:tcW w:w="1957" w:type="dxa"/>
+          </w:tcPr>
+          <w:p>
+            <w:pPr>
+              <w:jc w:val="both"/>
+            </w:pPr>
+            <w:r>
+              <w:t>$scope.language</w:t>
+            </w:r>
+          </w:p>
+        </w:tc>
+        <w:tc>
+          <w:tcPr>
+            <w:tcW w:w="7331" w:type="dxa"/>
+          </w:tcPr>
+          <w:p>
+            <w:pPr>
+              <w:jc w:val="both"/>
+            </w:pPr>
+            <w:r>
+              <w:t>Varijabla sadrži podatak</w:t>
+            </w:r>
+            <w:r>
+              <w:t xml:space="preserve"> o odabranom jeziku na mobitelu.</w:t>
+            </w:r>
+          </w:p>
+        </w:tc>
+      </w:tr>
+      <w:tr>
+        <w:trPr>
+          <w:trHeight w:val="501"/>
+        </w:trPr>
+        <w:tc>
+          <w:tcPr>
+            <w:tcW w:w="1957" w:type="dxa"/>
+            <w:shd w:val="clear" w:color="auto" w:fill="E5B8B7" w:themeFill="accent2" w:themeFillTint="66"/>
+          </w:tcPr>
+          <w:p>
+            <w:pPr>
+              <w:jc w:val="both"/>
+              <w:rPr>
+                <w:b/>
+              </w:rPr>
+            </w:pPr>
+            <w:r>
+              <w:rPr>
+                <w:b/>
+              </w:rPr>
+              <w:t xml:space="preserve">Metode </w:t>
+            </w:r>
+          </w:p>
+        </w:tc>
+        <w:tc>
+          <w:tcPr>
+            <w:tcW w:w="7331" w:type="dxa"/>
+            <w:shd w:val="clear" w:color="auto" w:fill="E5B8B7" w:themeFill="accent2" w:themeFillTint="66"/>
+          </w:tcPr>
+          <w:p>
+            <w:pPr>
+              <w:jc w:val="both"/>
+              <w:rPr>
+                <w:b/>
+              </w:rPr>
+            </w:pPr>
+            <w:r>
+              <w:rPr>
+                <w:b/>
+              </w:rPr>
+              <w:t>Opis</w:t>
+            </w:r>
+          </w:p>
+        </w:tc>
+      </w:tr>
+      <w:tr>
+        <w:trPr>
+          <w:trHeight w:val="501"/>
+        </w:trPr>
+        <w:tc>
+          <w:tcPr>
+            <w:tcW w:w="1957" w:type="dxa"/>
+          </w:tcPr>
+          <w:p>
+            <w:pPr>
+              <w:jc w:val="both"/>
+            </w:pPr>
+            <w:r>
+              <w:t>Init()</w:t>
+            </w:r>
+          </w:p>
+        </w:tc>
+        <w:tc>
+          <w:tcPr>
+            <w:tcW w:w="7331" w:type="dxa"/>
+          </w:tcPr>
+          <w:p>
+            <w:pPr>
+              <w:jc w:val="both"/>
+              <w:rPr>
+                <w:b/>
+              </w:rPr>
+            </w:pPr>
+            <w:r>
+              <w:t xml:space="preserve">Metoda pohranjuje odabrani jezik na mobitelu u </w:t>
+            </w:r>
+            <w:r>
+              <w:rPr>
+                <w:i/>
+              </w:rPr>
+              <w:t>$scope.language</w:t>
+            </w:r>
+            <w:r>
+              <w:rPr>
+                <w:i/>
+              </w:rPr>
               <w:t xml:space="preserve"> </w:t>
             </w:r>
             <w:r>
-              <w:t xml:space="preserve">metodi za organizaciju podataka </w:t>
-            </w:r>
-            <w:r>
-              <w:rPr>
-                <w:i/>
-              </w:rPr>
-              <w:t>getEventsDetailsData(details)</w:t>
-            </w:r>
-            <w:r>
-              <w:t xml:space="preserve"> </w:t>
-            </w:r>
-            <w:r>
-              <w:t xml:space="preserve">iz </w:t>
-            </w:r>
-            <w:r>
-              <w:rPr>
-                <w:i/>
-              </w:rPr>
-              <w:t>DataService</w:t>
-            </w:r>
-            <w:r>
-              <w:t xml:space="preserve"> servisa, te rezultat pohranjuje u </w:t>
-            </w:r>
-            <w:r>
-              <w:rPr>
-                <w:i/>
-              </w:rPr>
-              <w:t>$scope.</w:t>
-            </w:r>
-            <w:r>
-              <w:t xml:space="preserve"> </w:t>
-            </w:r>
-            <w:r>
-              <w:t xml:space="preserve">detail </w:t>
-            </w:r>
-            <w:r>
-              <w:t xml:space="preserve">kako bi se podaci mogli prikazati korisniku u </w:t>
+              <w:t>pozivajući metodu getLanguage() iz LocalStorageService servisa</w:t>
+            </w:r>
+            <w:r>
+              <w:t xml:space="preserve">, kako bi taj podatak bio dostupan u </w:t>
             </w:r>
             <w:r>
               <w:rPr>
@@ -3876,7 +4033,10 @@
               <w:t>pogledu</w:t>
             </w:r>
             <w:r>
-              <w:t xml:space="preserve"> (View).</w:t>
+              <w:t xml:space="preserve"> (View)</w:t>
+            </w:r>
+            <w:r>
+              <w:t>.</w:t>
             </w:r>
           </w:p>
         </w:tc>
@@ -4532,7 +4692,7 @@
 </file>
 
 <file path=customXml/itemProps1.xml><?xml version="1.0" encoding="utf-8"?>
-<ds:datastoreItem xmlns:ds="http://schemas.openxmlformats.org/officeDocument/2006/customXml" ds:itemID="{7156D5B0-D11B-493C-9DB1-EBAC6202F58B}">
+<ds:datastoreItem xmlns:ds="http://schemas.openxmlformats.org/officeDocument/2006/customXml" ds:itemID="{4EF54870-9243-4632-BDB8-AFB84615E9FE}">
   <ds:schemaRefs>
     <ds:schemaRef ds:uri="http://schemas.openxmlformats.org/officeDocument/2006/bibliography"/>
   </ds:schemaRefs>

</xml_diff>

<commit_message>
app.js bug fix, refactored localStorage
</commit_message>
<xml_diff>
--- a/Additional items/Model podataka i class dijagram.docx
+++ b/Additional items/Model podataka i class dijagram.docx
@@ -455,9 +455,9 @@
         </w:rPr>
         <w:drawing>
           <wp:inline distT="0" distB="0" distL="0" distR="0">
-            <wp:extent cx="5760720" cy="2872105"/>
+            <wp:extent cx="5760720" cy="2616200"/>
             <wp:effectExtent l="19050" t="0" r="0" b="0"/>
-            <wp:docPr id="1" name="Picture 0" descr="NoSQL-data.png"/>
+            <wp:docPr id="3" name="Picture 2" descr="NoSQL-data.png"/>
             <wp:cNvGraphicFramePr>
               <a:graphicFrameLocks xmlns:a="http://schemas.openxmlformats.org/drawingml/2006/main" noChangeAspect="1"/>
             </wp:cNvGraphicFramePr>
@@ -477,7 +477,7 @@
                   <pic:spPr>
                     <a:xfrm>
                       <a:off x="0" y="0"/>
-                      <a:ext cx="5760720" cy="2872105"/>
+                      <a:ext cx="5760720" cy="2616200"/>
                     </a:xfrm>
                     <a:prstGeom prst="rect">
                       <a:avLst/>
@@ -513,11 +513,11 @@
         <w:jc w:val="both"/>
       </w:pPr>
       <w:r>
-        <w:t xml:space="preserve">Za razliku od Jave, AngularJs ima malo drugačiju sintaksu, neki svoj stil organizacije i pisanje koda. Kod AngularJs poslovna logika piše se u kontrolerima (eng. Controllers) i u servisima (eng. Services).  U kontrolerima kao što je već spomenuto piše se poslovna logika koja se izvršava iza pogleda (eng View). Kontroleri uglavnom služe da prikažu podatke u određenim pogledima te da izvršavaju neke funkcije kao odgovor na korisnikovu interakciju s korisničkim sučeljem. Zatim poslovna logika može se s vremenom zakomplicirati i povećati  kako projekt raste i kako se dodavaju nove funkcionalnosti, zato postoje servisi. Servisi također služe za pisanje poslovne logike, no oni se koriste kada se neki </w:t>
+        <w:t xml:space="preserve">Za razliku od Jave, AngularJs ima malo drugačiju sintaksu, neki svoj stil organizacije i pisanje koda. Kod AngularJs poslovna logika piše se u kontrolerima (eng. Controllers) i u servisima (eng. Services).  U kontrolerima kao što je već spomenuto piše se poslovna logika koja se izvršava iza pogleda (eng View). Kontroleri uglavnom služe da prikažu podatke u određenim pogledima te da izvršavaju neke funkcije kao odgovor na korisnikovu interakciju s korisničkim sučeljem. Zatim poslovna logika može se s vremenom zakomplicirati i povećati  kako projekt raste i kako se dodavaju nove funkcionalnosti, zato postoje servisi. Servisi također služe za pisanje poslovne logike, no oni se koriste kada se neki servis, neka njegova metoda može iskoristiti na više mjesta, u više kontrolera. Također da kontroleri </w:t>
       </w:r>
       <w:r>
         <w:lastRenderedPageBreak/>
-        <w:t xml:space="preserve">servis, neka njegova metoda može iskoristiti na više mjesta, u više kontrolera. Također da kontroleri ne bi bili nepregledni i ako vidimo da neki dio koda ponavljamo u više kontrolera tada taj kod izdvajamo i 'selimo' u servis, odnosno kreiramo metodu koja nam vraća taj isti rezultat, zatim tu metodu pozivamo u kontrolerima. AngularJs servisi su singleton i sve njegove metode su factory. </w:t>
+        <w:t xml:space="preserve">ne bi bili nepregledni i ako vidimo da neki dio koda ponavljamo u više kontrolera tada taj kod izdvajamo i 'selimo' u servis, odnosno kreiramo metodu koja nam vraća taj isti rezultat, zatim tu metodu pozivamo u kontrolerima. AngularJs servisi su singleton i sve njegove metode su factory. </w:t>
       </w:r>
     </w:p>
     <w:p>
@@ -538,9 +538,9 @@
         </w:rPr>
         <w:drawing>
           <wp:inline distT="0" distB="0" distL="0" distR="0">
-            <wp:extent cx="5760720" cy="4851400"/>
+            <wp:extent cx="5760720" cy="5389880"/>
             <wp:effectExtent l="0" t="0" r="0" b="0"/>
-            <wp:docPr id="2" name="Picture 1" descr="RenFest_class_diagram.png"/>
+            <wp:docPr id="4" name="Picture 3" descr="RenFest_class_diagram.png"/>
             <wp:cNvGraphicFramePr>
               <a:graphicFrameLocks xmlns:a="http://schemas.openxmlformats.org/drawingml/2006/main" noChangeAspect="1"/>
             </wp:cNvGraphicFramePr>
@@ -560,7 +560,7 @@
                   <pic:spPr>
                     <a:xfrm>
                       <a:off x="0" y="0"/>
-                      <a:ext cx="5760720" cy="4851400"/>
+                      <a:ext cx="5760720" cy="5389880"/>
                     </a:xfrm>
                     <a:prstGeom prst="rect">
                       <a:avLst/>
@@ -581,7 +581,6 @@
         <w:jc w:val="both"/>
       </w:pPr>
       <w:r>
-        <w:lastRenderedPageBreak/>
         <w:t>U nastavku slijedi opis dijagrama klasa.</w:t>
       </w:r>
     </w:p>
@@ -1521,26 +1520,11 @@
           <w:b/>
         </w:rPr>
       </w:pPr>
-    </w:p>
-    <w:p>
-      <w:pPr>
-        <w:jc w:val="both"/>
+      <w:r>
         <w:rPr>
           <w:b/>
         </w:rPr>
-      </w:pPr>
-    </w:p>
-    <w:p>
-      <w:pPr>
-        <w:jc w:val="both"/>
-        <w:rPr>
-          <w:b/>
-        </w:rPr>
-      </w:pPr>
-      <w:r>
-        <w:rPr>
-          <w:b/>
-        </w:rPr>
+        <w:lastRenderedPageBreak/>
         <w:t>DataService</w:t>
       </w:r>
     </w:p>
@@ -2262,25 +2246,19 @@
               <w:rPr>
                 <w:i/>
               </w:rPr>
-              <w:t>SpecificData</w:t>
-            </w:r>
-            <w:r>
-              <w:rPr>
-                <w:i/>
-              </w:rPr>
-              <w:t>(</w:t>
-            </w:r>
-            <w:r>
-              <w:rPr>
-                <w:i/>
-              </w:rPr>
-              <w:t>'contacts'</w:t>
-            </w:r>
-            <w:r>
-              <w:rPr>
-                <w:i/>
-              </w:rPr>
-              <w:t>)</w:t>
+              <w:t>C</w:t>
+            </w:r>
+            <w:r>
+              <w:rPr>
+                <w:i/>
+              </w:rPr>
+              <w:t>ontacts</w:t>
+            </w:r>
+            <w:r>
+              <w:rPr>
+                <w:i/>
+              </w:rPr>
+              <w:t>()</w:t>
             </w:r>
             <w:r>
               <w:t xml:space="preserve"> iz </w:t>
@@ -2609,25 +2587,19 @@
               <w:rPr>
                 <w:i/>
               </w:rPr>
-              <w:t>SpecificData</w:t>
-            </w:r>
-            <w:r>
-              <w:rPr>
-                <w:i/>
-              </w:rPr>
-              <w:t>(</w:t>
-            </w:r>
-            <w:r>
-              <w:rPr>
-                <w:i/>
-              </w:rPr>
-              <w:t>'renaissance'</w:t>
-            </w:r>
-            <w:r>
-              <w:rPr>
-                <w:i/>
-              </w:rPr>
-              <w:t>)</w:t>
+              <w:t>R</w:t>
+            </w:r>
+            <w:r>
+              <w:rPr>
+                <w:i/>
+              </w:rPr>
+              <w:t>enaissance</w:t>
+            </w:r>
+            <w:r>
+              <w:rPr>
+                <w:i/>
+              </w:rPr>
+              <w:t>()</w:t>
             </w:r>
             <w:r>
               <w:t xml:space="preserve"> </w:t>
@@ -2974,25 +2946,7 @@
               <w:rPr>
                 <w:i/>
               </w:rPr>
-              <w:t>SpecificData</w:t>
-            </w:r>
-            <w:r>
-              <w:rPr>
-                <w:i/>
-              </w:rPr>
-              <w:t>(</w:t>
-            </w:r>
-            <w:r>
-              <w:rPr>
-                <w:i/>
-              </w:rPr>
-              <w:t>'events'</w:t>
-            </w:r>
-            <w:r>
-              <w:rPr>
-                <w:i/>
-              </w:rPr>
-              <w:t>)</w:t>
+              <w:t>Events()</w:t>
             </w:r>
             <w:r>
               <w:t xml:space="preserve"> </w:t>
@@ -3204,39 +3158,42 @@
               <w:jc w:val="both"/>
             </w:pPr>
             <w:r>
+              <w:t>Init()</w:t>
+            </w:r>
+          </w:p>
+        </w:tc>
+        <w:tc>
+          <w:tcPr>
+            <w:tcW w:w="7620" w:type="dxa"/>
+          </w:tcPr>
+          <w:p>
+            <w:pPr>
+              <w:jc w:val="both"/>
+            </w:pPr>
+            <w:r>
+              <w:t xml:space="preserve">Metoda koja preuzima podatke o rasporedu programa iz </w:t>
+            </w:r>
+            <w:r>
+              <w:rPr>
+                <w:i/>
+              </w:rPr>
+              <w:t>localStorage</w:t>
+            </w:r>
+            <w:r>
+              <w:t xml:space="preserve">, prosljeđuje ih metodi za organizaciju podataka </w:t>
+            </w:r>
+            <w:r>
+              <w:rPr>
+                <w:i/>
+              </w:rPr>
+              <w:t>getEventsData(eventsData, $stateParams.day)</w:t>
+            </w:r>
+            <w:r>
+              <w:t xml:space="preserve"> </w:t>
+            </w:r>
+            <w:r>
               <w:lastRenderedPageBreak/>
-              <w:t>Init()</w:t>
-            </w:r>
-          </w:p>
-        </w:tc>
-        <w:tc>
-          <w:tcPr>
-            <w:tcW w:w="7620" w:type="dxa"/>
-          </w:tcPr>
-          <w:p>
-            <w:pPr>
-              <w:jc w:val="both"/>
-            </w:pPr>
-            <w:r>
-              <w:t xml:space="preserve">Metoda koja preuzima podatke o rasporedu programa iz </w:t>
-            </w:r>
-            <w:r>
-              <w:rPr>
-                <w:i/>
-              </w:rPr>
-              <w:t>localStorage</w:t>
-            </w:r>
-            <w:r>
-              <w:t xml:space="preserve">, prosljeđuje ih metodi za organizaciju podataka </w:t>
-            </w:r>
-            <w:r>
-              <w:rPr>
-                <w:i/>
-              </w:rPr>
-              <w:t>getEventsData(eventsData, $stateParams.day)</w:t>
-            </w:r>
-            <w:r>
-              <w:t xml:space="preserve"> iz </w:t>
+              <w:t xml:space="preserve">iz </w:t>
             </w:r>
             <w:r>
               <w:rPr>
@@ -3812,236 +3769,6 @@
         <w:jc w:val="both"/>
       </w:pPr>
     </w:p>
-    <w:p>
-      <w:pPr>
-        <w:jc w:val="both"/>
-        <w:rPr>
-          <w:b/>
-        </w:rPr>
-      </w:pPr>
-      <w:r>
-        <w:rPr>
-          <w:b/>
-        </w:rPr>
-        <w:t>HomeCtrl</w:t>
-      </w:r>
-    </w:p>
-    <w:p>
-      <w:pPr>
-        <w:jc w:val="both"/>
-      </w:pPr>
-      <w:r>
-        <w:t>HomeCtrl kontroler prenosi informaciju o</w:t>
-      </w:r>
-      <w:r>
-        <w:t xml:space="preserve"> odabranom</w:t>
-      </w:r>
-      <w:r>
-        <w:t xml:space="preserve"> jeziku smartphonea</w:t>
-      </w:r>
-      <w:r>
-        <w:t xml:space="preserve"> u pogled</w:t>
-      </w:r>
-      <w:r>
-        <w:t xml:space="preserve"> (View) zbog korisničkog sučelja . </w:t>
-      </w:r>
-    </w:p>
-    <w:tbl>
-      <w:tblPr>
-        <w:tblStyle w:val="TableGrid"/>
-        <w:tblW w:w="0" w:type="auto"/>
-        <w:tblLook w:val="04A0"/>
-      </w:tblPr>
-      <w:tblGrid>
-        <w:gridCol w:w="1957"/>
-        <w:gridCol w:w="7331"/>
-      </w:tblGrid>
-      <w:tr>
-        <w:tc>
-          <w:tcPr>
-            <w:tcW w:w="1957" w:type="dxa"/>
-            <w:shd w:val="clear" w:color="auto" w:fill="E5B8B7" w:themeFill="accent2" w:themeFillTint="66"/>
-          </w:tcPr>
-          <w:p>
-            <w:pPr>
-              <w:jc w:val="both"/>
-              <w:rPr>
-                <w:b/>
-              </w:rPr>
-            </w:pPr>
-            <w:r>
-              <w:rPr>
-                <w:b/>
-              </w:rPr>
-              <w:t>Varijable</w:t>
-            </w:r>
-          </w:p>
-        </w:tc>
-        <w:tc>
-          <w:tcPr>
-            <w:tcW w:w="7331" w:type="dxa"/>
-            <w:shd w:val="clear" w:color="auto" w:fill="E5B8B7" w:themeFill="accent2" w:themeFillTint="66"/>
-          </w:tcPr>
-          <w:p>
-            <w:pPr>
-              <w:jc w:val="both"/>
-              <w:rPr>
-                <w:b/>
-              </w:rPr>
-            </w:pPr>
-            <w:r>
-              <w:rPr>
-                <w:b/>
-              </w:rPr>
-              <w:t>Opis</w:t>
-            </w:r>
-          </w:p>
-        </w:tc>
-      </w:tr>
-      <w:tr>
-        <w:trPr>
-          <w:trHeight w:val="501"/>
-        </w:trPr>
-        <w:tc>
-          <w:tcPr>
-            <w:tcW w:w="1957" w:type="dxa"/>
-          </w:tcPr>
-          <w:p>
-            <w:pPr>
-              <w:jc w:val="both"/>
-            </w:pPr>
-            <w:r>
-              <w:t>$scope.language</w:t>
-            </w:r>
-          </w:p>
-        </w:tc>
-        <w:tc>
-          <w:tcPr>
-            <w:tcW w:w="7331" w:type="dxa"/>
-          </w:tcPr>
-          <w:p>
-            <w:pPr>
-              <w:jc w:val="both"/>
-            </w:pPr>
-            <w:r>
-              <w:t>Varijabla sadrži podatak</w:t>
-            </w:r>
-            <w:r>
-              <w:t xml:space="preserve"> o odabranom jeziku na mobitelu.</w:t>
-            </w:r>
-          </w:p>
-        </w:tc>
-      </w:tr>
-      <w:tr>
-        <w:trPr>
-          <w:trHeight w:val="501"/>
-        </w:trPr>
-        <w:tc>
-          <w:tcPr>
-            <w:tcW w:w="1957" w:type="dxa"/>
-            <w:shd w:val="clear" w:color="auto" w:fill="E5B8B7" w:themeFill="accent2" w:themeFillTint="66"/>
-          </w:tcPr>
-          <w:p>
-            <w:pPr>
-              <w:jc w:val="both"/>
-              <w:rPr>
-                <w:b/>
-              </w:rPr>
-            </w:pPr>
-            <w:r>
-              <w:rPr>
-                <w:b/>
-              </w:rPr>
-              <w:t xml:space="preserve">Metode </w:t>
-            </w:r>
-          </w:p>
-        </w:tc>
-        <w:tc>
-          <w:tcPr>
-            <w:tcW w:w="7331" w:type="dxa"/>
-            <w:shd w:val="clear" w:color="auto" w:fill="E5B8B7" w:themeFill="accent2" w:themeFillTint="66"/>
-          </w:tcPr>
-          <w:p>
-            <w:pPr>
-              <w:jc w:val="both"/>
-              <w:rPr>
-                <w:b/>
-              </w:rPr>
-            </w:pPr>
-            <w:r>
-              <w:rPr>
-                <w:b/>
-              </w:rPr>
-              <w:t>Opis</w:t>
-            </w:r>
-          </w:p>
-        </w:tc>
-      </w:tr>
-      <w:tr>
-        <w:trPr>
-          <w:trHeight w:val="501"/>
-        </w:trPr>
-        <w:tc>
-          <w:tcPr>
-            <w:tcW w:w="1957" w:type="dxa"/>
-          </w:tcPr>
-          <w:p>
-            <w:pPr>
-              <w:jc w:val="both"/>
-            </w:pPr>
-            <w:r>
-              <w:t>Init()</w:t>
-            </w:r>
-          </w:p>
-        </w:tc>
-        <w:tc>
-          <w:tcPr>
-            <w:tcW w:w="7331" w:type="dxa"/>
-          </w:tcPr>
-          <w:p>
-            <w:pPr>
-              <w:jc w:val="both"/>
-              <w:rPr>
-                <w:b/>
-              </w:rPr>
-            </w:pPr>
-            <w:r>
-              <w:t xml:space="preserve">Metoda pohranjuje odabrani jezik na mobitelu u </w:t>
-            </w:r>
-            <w:r>
-              <w:rPr>
-                <w:i/>
-              </w:rPr>
-              <w:t>$scope.language</w:t>
-            </w:r>
-            <w:r>
-              <w:rPr>
-                <w:i/>
-              </w:rPr>
-              <w:t xml:space="preserve"> </w:t>
-            </w:r>
-            <w:r>
-              <w:t>pozivajući metodu getLanguage() iz LocalStorageService servisa</w:t>
-            </w:r>
-            <w:r>
-              <w:t xml:space="preserve">, kako bi taj podatak bio dostupan u </w:t>
-            </w:r>
-            <w:r>
-              <w:rPr>
-                <w:i/>
-              </w:rPr>
-              <w:t>pogledu</w:t>
-            </w:r>
-            <w:r>
-              <w:t xml:space="preserve"> (View)</w:t>
-            </w:r>
-            <w:r>
-              <w:t>.</w:t>
-            </w:r>
-          </w:p>
-        </w:tc>
-      </w:tr>
-    </w:tbl>
     <w:p>
       <w:pPr>
         <w:jc w:val="both"/>
@@ -4692,7 +4419,7 @@
 </file>
 
 <file path=customXml/itemProps1.xml><?xml version="1.0" encoding="utf-8"?>
-<ds:datastoreItem xmlns:ds="http://schemas.openxmlformats.org/officeDocument/2006/customXml" ds:itemID="{4EF54870-9243-4632-BDB8-AFB84615E9FE}">
+<ds:datastoreItem xmlns:ds="http://schemas.openxmlformats.org/officeDocument/2006/customXml" ds:itemID="{5C98CE3B-416D-4EF6-A98C-AEBF48536AF7}">
   <ds:schemaRefs>
     <ds:schemaRef ds:uri="http://schemas.openxmlformats.org/officeDocument/2006/bibliography"/>
   </ds:schemaRefs>

</xml_diff>